<commit_message>
Burndownchart med korrekte estimeringer o.a.
</commit_message>
<xml_diff>
--- a/Bilag/Arbejdsplan SWD 3 sem eksamen.docx
+++ b/Bilag/Arbejdsplan SWD 3 sem eksamen.docx
@@ -672,116 +672,147 @@
         </w:rPr>
         <w:t xml:space="preserve"> Scrum-board</w:t>
       </w:r>
-    </w:p>
-    <w:p>
-      <w:pPr>
-        <w:pStyle w:val="Listeafsnit"/>
-        <w:numPr>
-          <w:ilvl w:val="0"/>
-          <w:numId w:val="1"/>
-        </w:numPr>
-        <w:rPr>
-          <w:lang w:val="en-US"/>
-        </w:rPr>
-      </w:pPr>
-      <w:r>
-        <w:rPr>
-          <w:lang w:val="en-US"/>
-        </w:rPr>
-        <w:t>Planning poker</w:t>
-      </w:r>
-      <w:r>
-        <w:rPr>
-          <w:lang w:val="en-US"/>
-        </w:rPr>
-        <w:t xml:space="preserve"> (</w:t>
-      </w:r>
-      <w:proofErr w:type="spellStart"/>
-      <w:r>
-        <w:rPr>
-          <w:lang w:val="en-US"/>
-        </w:rPr>
-        <w:t>få</w:t>
-      </w:r>
-      <w:proofErr w:type="spellEnd"/>
-      <w:r>
-        <w:rPr>
-          <w:lang w:val="en-US"/>
-        </w:rPr>
-        <w:t xml:space="preserve"> </w:t>
-      </w:r>
-      <w:proofErr w:type="spellStart"/>
-      <w:r>
-        <w:rPr>
-          <w:lang w:val="en-US"/>
-        </w:rPr>
-        <w:t>rettet</w:t>
-      </w:r>
-      <w:proofErr w:type="spellEnd"/>
-      <w:r>
-        <w:rPr>
-          <w:lang w:val="en-US"/>
-        </w:rPr>
-        <w:t xml:space="preserve"> </w:t>
-      </w:r>
-      <w:proofErr w:type="spellStart"/>
-      <w:r>
-        <w:rPr>
-          <w:lang w:val="en-US"/>
-        </w:rPr>
-        <w:t>til</w:t>
-      </w:r>
-      <w:proofErr w:type="spellEnd"/>
-      <w:r>
-        <w:rPr>
-          <w:lang w:val="en-US"/>
-        </w:rPr>
-        <w:t xml:space="preserve"> </w:t>
-      </w:r>
-      <w:proofErr w:type="spellStart"/>
-      <w:r>
-        <w:rPr>
-          <w:lang w:val="en-US"/>
-        </w:rPr>
-        <w:t>mht</w:t>
-      </w:r>
-      <w:proofErr w:type="spellEnd"/>
-      <w:r>
-        <w:rPr>
-          <w:lang w:val="en-US"/>
-        </w:rPr>
-        <w:t xml:space="preserve">. US01.2 &amp; 3 </w:t>
-      </w:r>
-      <w:proofErr w:type="spellStart"/>
-      <w:r>
-        <w:rPr>
-          <w:lang w:val="en-US"/>
-        </w:rPr>
-        <w:t>er</w:t>
-      </w:r>
-      <w:proofErr w:type="spellEnd"/>
-      <w:r>
-        <w:rPr>
-          <w:lang w:val="en-US"/>
-        </w:rPr>
-        <w:t xml:space="preserve"> </w:t>
-      </w:r>
-      <w:proofErr w:type="spellStart"/>
-      <w:r>
-        <w:rPr>
-          <w:lang w:val="en-US"/>
-        </w:rPr>
-        <w:t>slået</w:t>
-      </w:r>
-      <w:proofErr w:type="spellEnd"/>
-      <w:r>
-        <w:rPr>
-          <w:lang w:val="en-US"/>
-        </w:rPr>
-        <w:t xml:space="preserve"> sammen)</w:t>
-      </w:r>
       <w:bookmarkStart w:id="0" w:name="_GoBack"/>
       <w:bookmarkEnd w:id="0"/>
+    </w:p>
+    <w:p>
+      <w:pPr>
+        <w:pStyle w:val="Listeafsnit"/>
+        <w:numPr>
+          <w:ilvl w:val="0"/>
+          <w:numId w:val="1"/>
+        </w:numPr>
+        <w:rPr>
+          <w:strike/>
+          <w:lang w:val="en-US"/>
+        </w:rPr>
+      </w:pPr>
+      <w:r>
+        <w:rPr>
+          <w:strike/>
+          <w:lang w:val="en-US"/>
+        </w:rPr>
+        <w:t>Planning poker</w:t>
+      </w:r>
+      <w:r>
+        <w:rPr>
+          <w:strike/>
+          <w:lang w:val="en-US"/>
+        </w:rPr>
+        <w:t xml:space="preserve"> (</w:t>
+      </w:r>
+      <w:proofErr w:type="spellStart"/>
+      <w:r>
+        <w:rPr>
+          <w:strike/>
+          <w:lang w:val="en-US"/>
+        </w:rPr>
+        <w:t>få</w:t>
+      </w:r>
+      <w:proofErr w:type="spellEnd"/>
+      <w:r>
+        <w:rPr>
+          <w:strike/>
+          <w:lang w:val="en-US"/>
+        </w:rPr>
+        <w:t xml:space="preserve"> </w:t>
+      </w:r>
+      <w:proofErr w:type="spellStart"/>
+      <w:r>
+        <w:rPr>
+          <w:strike/>
+          <w:lang w:val="en-US"/>
+        </w:rPr>
+        <w:t>rettet</w:t>
+      </w:r>
+      <w:proofErr w:type="spellEnd"/>
+      <w:r>
+        <w:rPr>
+          <w:strike/>
+          <w:lang w:val="en-US"/>
+        </w:rPr>
+        <w:t xml:space="preserve"> </w:t>
+      </w:r>
+      <w:proofErr w:type="spellStart"/>
+      <w:r>
+        <w:rPr>
+          <w:strike/>
+          <w:lang w:val="en-US"/>
+        </w:rPr>
+        <w:t>til</w:t>
+      </w:r>
+      <w:proofErr w:type="spellEnd"/>
+      <w:r>
+        <w:rPr>
+          <w:strike/>
+          <w:lang w:val="en-US"/>
+        </w:rPr>
+        <w:t xml:space="preserve"> </w:t>
+      </w:r>
+      <w:proofErr w:type="spellStart"/>
+      <w:r>
+        <w:rPr>
+          <w:strike/>
+          <w:lang w:val="en-US"/>
+        </w:rPr>
+        <w:t>mht</w:t>
+      </w:r>
+      <w:proofErr w:type="spellEnd"/>
+      <w:r>
+        <w:rPr>
+          <w:strike/>
+          <w:lang w:val="en-US"/>
+        </w:rPr>
+        <w:t xml:space="preserve">. US01.2 &amp; 3 </w:t>
+      </w:r>
+      <w:proofErr w:type="spellStart"/>
+      <w:r>
+        <w:rPr>
+          <w:strike/>
+          <w:lang w:val="en-US"/>
+        </w:rPr>
+        <w:t>er</w:t>
+      </w:r>
+      <w:proofErr w:type="spellEnd"/>
+      <w:r>
+        <w:rPr>
+          <w:strike/>
+          <w:lang w:val="en-US"/>
+        </w:rPr>
+        <w:t xml:space="preserve"> </w:t>
+      </w:r>
+      <w:proofErr w:type="spellStart"/>
+      <w:r>
+        <w:rPr>
+          <w:strike/>
+          <w:lang w:val="en-US"/>
+        </w:rPr>
+        <w:t>slået</w:t>
+      </w:r>
+      <w:proofErr w:type="spellEnd"/>
+      <w:r>
+        <w:rPr>
+          <w:strike/>
+          <w:lang w:val="en-US"/>
+        </w:rPr>
+        <w:t xml:space="preserve"> </w:t>
+      </w:r>
+      <w:proofErr w:type="spellStart"/>
+      <w:r>
+        <w:rPr>
+          <w:strike/>
+          <w:lang w:val="en-US"/>
+        </w:rPr>
+        <w:t>sammen</w:t>
+      </w:r>
+      <w:proofErr w:type="spellEnd"/>
+      <w:r>
+        <w:rPr>
+          <w:strike/>
+          <w:lang w:val="en-US"/>
+        </w:rPr>
+        <w:t>)</w:t>
+      </w:r>
     </w:p>
     <w:p>
       <w:pPr>

</xml_diff>

<commit_message>
Sprint review ½ done + udlæg til arbejdsplan
</commit_message>
<xml_diff>
--- a/Bilag/Arbejdsplan SWD 3 sem eksamen.docx
+++ b/Bilag/Arbejdsplan SWD 3 sem eksamen.docx
@@ -124,8 +124,6 @@
         </w:rPr>
         <w:t>Der skal afholdes et planning meeting for sprint 1.</w:t>
       </w:r>
-      <w:bookmarkStart w:id="0" w:name="_GoBack"/>
-      <w:bookmarkEnd w:id="0"/>
     </w:p>
     <w:p>
       <w:pPr>
@@ -1082,7 +1080,149 @@
     </w:p>
     <w:p>
       <w:pPr>
-        <w:ind w:left="2520"/>
+        <w:pStyle w:val="Undertitel"/>
+      </w:pPr>
+      <w:r>
+        <w:t>Mandag 10/12-2018</w:t>
+      </w:r>
+    </w:p>
+    <w:p>
+      <w:pPr>
+        <w:pStyle w:val="Listeafsnit"/>
+        <w:numPr>
+          <w:ilvl w:val="0"/>
+          <w:numId w:val="1"/>
+        </w:numPr>
+      </w:pPr>
+      <w:r>
+        <w:t xml:space="preserve">Synkroniser </w:t>
+      </w:r>
+      <w:proofErr w:type="spellStart"/>
+      <w:r>
+        <w:t>repositorys</w:t>
+      </w:r>
+      <w:proofErr w:type="spellEnd"/>
+    </w:p>
+    <w:p>
+      <w:pPr>
+        <w:pStyle w:val="Listeafsnit"/>
+        <w:numPr>
+          <w:ilvl w:val="0"/>
+          <w:numId w:val="1"/>
+        </w:numPr>
+      </w:pPr>
+      <w:r>
+        <w:t>Opdater burndown-chart</w:t>
+      </w:r>
+      <w:bookmarkStart w:id="0" w:name="_GoBack"/>
+      <w:bookmarkEnd w:id="0"/>
+    </w:p>
+    <w:p>
+      <w:pPr>
+        <w:pStyle w:val="Listeafsnit"/>
+        <w:numPr>
+          <w:ilvl w:val="0"/>
+          <w:numId w:val="1"/>
+        </w:numPr>
+      </w:pPr>
+      <w:r>
+        <w:t xml:space="preserve">Rollefordelingsdiskussion: Patrick som product </w:t>
+      </w:r>
+      <w:proofErr w:type="spellStart"/>
+      <w:r>
+        <w:t>owner</w:t>
+      </w:r>
+      <w:proofErr w:type="spellEnd"/>
+      <w:r>
+        <w:t xml:space="preserve">, X som stand-in product </w:t>
+      </w:r>
+      <w:proofErr w:type="spellStart"/>
+      <w:r>
+        <w:t>owner</w:t>
+      </w:r>
+      <w:proofErr w:type="spellEnd"/>
+      <w:r>
+        <w:t xml:space="preserve"> under review og Patrick som stakeholder.</w:t>
+      </w:r>
+    </w:p>
+    <w:p>
+      <w:pPr>
+        <w:pStyle w:val="Listeafsnit"/>
+        <w:numPr>
+          <w:ilvl w:val="0"/>
+          <w:numId w:val="1"/>
+        </w:numPr>
+      </w:pPr>
+      <w:proofErr w:type="spellStart"/>
+      <w:r>
+        <w:t>Acceptance</w:t>
+      </w:r>
+      <w:proofErr w:type="spellEnd"/>
+      <w:r>
+        <w:t>-test vs. Hvis/Når/Så-test: formål og go/no go.</w:t>
+      </w:r>
+    </w:p>
+    <w:p>
+      <w:pPr>
+        <w:pStyle w:val="Listeafsnit"/>
+        <w:numPr>
+          <w:ilvl w:val="0"/>
+          <w:numId w:val="1"/>
+        </w:numPr>
+      </w:pPr>
+      <w:r>
+        <w:t>Færdiggøre afsnit om sprint review og retrospekt (</w:t>
+      </w:r>
+      <w:proofErr w:type="spellStart"/>
+      <w:r>
+        <w:t>casper</w:t>
+      </w:r>
+      <w:proofErr w:type="spellEnd"/>
+      <w:r>
+        <w:t>)</w:t>
+      </w:r>
+      <w:r>
+        <w:t>.</w:t>
+      </w:r>
+    </w:p>
+    <w:p>
+      <w:pPr>
+        <w:pStyle w:val="Listeafsnit"/>
+        <w:numPr>
+          <w:ilvl w:val="1"/>
+          <w:numId w:val="1"/>
+        </w:numPr>
+      </w:pPr>
+      <w:r>
+        <w:t>Gennemgang på dagen hvis færdiggjort.</w:t>
+      </w:r>
+    </w:p>
+    <w:p>
+      <w:pPr>
+        <w:pStyle w:val="Listeafsnit"/>
+        <w:numPr>
+          <w:ilvl w:val="0"/>
+          <w:numId w:val="1"/>
+        </w:numPr>
+      </w:pPr>
+      <w:proofErr w:type="spellStart"/>
+      <w:r>
+        <w:t>Reestimering</w:t>
+      </w:r>
+      <w:proofErr w:type="spellEnd"/>
+      <w:r>
+        <w:t xml:space="preserve"> (tilføj nye kolonner til alle</w:t>
+      </w:r>
+      <w:r>
+        <w:t xml:space="preserve"> ikke-afsluttede</w:t>
+      </w:r>
+      <w:r>
+        <w:t xml:space="preserve"> User Storys som viser 2. estimering).</w:t>
+      </w:r>
+    </w:p>
+    <w:p>
+      <w:pPr>
+        <w:pStyle w:val="Listeafsnit"/>
       </w:pPr>
     </w:p>
     <w:sectPr>

</xml_diff>

<commit_message>
Opdateret rapport og arbejdsplan for d.d.
</commit_message>
<xml_diff>
--- a/Bilag/Arbejdsplan SWD 3 sem eksamen.docx
+++ b/Bilag/Arbejdsplan SWD 3 sem eksamen.docx
@@ -1093,12 +1093,21 @@
           <w:ilvl w:val="0"/>
           <w:numId w:val="1"/>
         </w:numPr>
-      </w:pPr>
-      <w:r>
+        <w:rPr>
+          <w:strike/>
+        </w:rPr>
+      </w:pPr>
+      <w:r>
+        <w:rPr>
+          <w:strike/>
+        </w:rPr>
         <w:t xml:space="preserve">Synkroniser </w:t>
       </w:r>
       <w:proofErr w:type="spellStart"/>
       <w:r>
+        <w:rPr>
+          <w:strike/>
+        </w:rPr>
         <w:t>repositorys</w:t>
       </w:r>
       <w:proofErr w:type="spellEnd"/>
@@ -1110,77 +1119,75 @@
           <w:ilvl w:val="0"/>
           <w:numId w:val="1"/>
         </w:numPr>
-      </w:pPr>
-      <w:r>
+        <w:rPr>
+          <w:strike/>
+        </w:rPr>
+      </w:pPr>
+      <w:r>
+        <w:rPr>
+          <w:strike/>
+        </w:rPr>
         <w:t>Opdater burndown-chart</w:t>
+      </w:r>
+    </w:p>
+    <w:p>
+      <w:pPr>
+        <w:pStyle w:val="Listeafsnit"/>
+        <w:numPr>
+          <w:ilvl w:val="0"/>
+          <w:numId w:val="1"/>
+        </w:numPr>
+      </w:pPr>
+      <w:r>
+        <w:t xml:space="preserve">Rollefordelingsdiskussion: Patrick som product </w:t>
+      </w:r>
+      <w:proofErr w:type="spellStart"/>
+      <w:r>
+        <w:t>owner</w:t>
+      </w:r>
+      <w:proofErr w:type="spellEnd"/>
+      <w:r>
+        <w:t xml:space="preserve">, X som stand-in product </w:t>
+      </w:r>
+      <w:proofErr w:type="spellStart"/>
+      <w:r>
+        <w:t>owner</w:t>
+      </w:r>
+      <w:proofErr w:type="spellEnd"/>
+      <w:r>
+        <w:t xml:space="preserve"> under review og Patrick som stakeholder.</w:t>
+      </w:r>
+    </w:p>
+    <w:p>
+      <w:pPr>
+        <w:pStyle w:val="Listeafsnit"/>
+        <w:numPr>
+          <w:ilvl w:val="0"/>
+          <w:numId w:val="1"/>
+        </w:numPr>
+      </w:pPr>
+      <w:proofErr w:type="spellStart"/>
+      <w:r>
+        <w:t>Acceptance</w:t>
+      </w:r>
+      <w:proofErr w:type="spellEnd"/>
+      <w:r>
+        <w:t>-test vs. Hvis/Når/Så-test: formål og go/no go.</w:t>
+      </w:r>
+    </w:p>
+    <w:p>
+      <w:pPr>
+        <w:pStyle w:val="Listeafsnit"/>
+        <w:numPr>
+          <w:ilvl w:val="0"/>
+          <w:numId w:val="1"/>
+        </w:numPr>
+      </w:pPr>
+      <w:r>
+        <w:t>Færdiggøre afsnit om sprint review og retrospekt</w:t>
       </w:r>
       <w:bookmarkStart w:id="0" w:name="_GoBack"/>
       <w:bookmarkEnd w:id="0"/>
-    </w:p>
-    <w:p>
-      <w:pPr>
-        <w:pStyle w:val="Listeafsnit"/>
-        <w:numPr>
-          <w:ilvl w:val="0"/>
-          <w:numId w:val="1"/>
-        </w:numPr>
-      </w:pPr>
-      <w:r>
-        <w:t xml:space="preserve">Rollefordelingsdiskussion: Patrick som product </w:t>
-      </w:r>
-      <w:proofErr w:type="spellStart"/>
-      <w:r>
-        <w:t>owner</w:t>
-      </w:r>
-      <w:proofErr w:type="spellEnd"/>
-      <w:r>
-        <w:t xml:space="preserve">, X som stand-in product </w:t>
-      </w:r>
-      <w:proofErr w:type="spellStart"/>
-      <w:r>
-        <w:t>owner</w:t>
-      </w:r>
-      <w:proofErr w:type="spellEnd"/>
-      <w:r>
-        <w:t xml:space="preserve"> under review og Patrick som stakeholder.</w:t>
-      </w:r>
-    </w:p>
-    <w:p>
-      <w:pPr>
-        <w:pStyle w:val="Listeafsnit"/>
-        <w:numPr>
-          <w:ilvl w:val="0"/>
-          <w:numId w:val="1"/>
-        </w:numPr>
-      </w:pPr>
-      <w:proofErr w:type="spellStart"/>
-      <w:r>
-        <w:t>Acceptance</w:t>
-      </w:r>
-      <w:proofErr w:type="spellEnd"/>
-      <w:r>
-        <w:t>-test vs. Hvis/Når/Så-test: formål og go/no go.</w:t>
-      </w:r>
-    </w:p>
-    <w:p>
-      <w:pPr>
-        <w:pStyle w:val="Listeafsnit"/>
-        <w:numPr>
-          <w:ilvl w:val="0"/>
-          <w:numId w:val="1"/>
-        </w:numPr>
-      </w:pPr>
-      <w:r>
-        <w:t>Færdiggøre afsnit om sprint review og retrospekt (</w:t>
-      </w:r>
-      <w:proofErr w:type="spellStart"/>
-      <w:r>
-        <w:t>casper</w:t>
-      </w:r>
-      <w:proofErr w:type="spellEnd"/>
-      <w:r>
-        <w:t>)</w:t>
-      </w:r>
       <w:r>
         <w:t>.</w:t>
       </w:r>

</xml_diff>